<commit_message>
Update CE65-12 Progress Report 2565 ครั้งที่ 6.docx
</commit_message>
<xml_diff>
--- a/Docs/Progression/CE65-12 Progress Report 2565 ครั้งที่ 6.docx
+++ b/Docs/Progression/CE65-12 Progress Report 2565 ครั้งที่ 6.docx
@@ -410,7 +410,6 @@
       <w:pPr>
         <w:ind w:left="360" w:firstLine="360"/>
         <w:rPr>
-          <w:rFonts w:hint="cs"/>
           <w:cs/>
         </w:rPr>
       </w:pPr>
@@ -463,14 +462,7 @@
           <w:rFonts w:hint="cs"/>
           <w:cs/>
         </w:rPr>
-        <w:t xml:space="preserve"> ทำงาน</w:t>
-      </w:r>
-      <w:r>
-        <w:rPr>
-          <w:rFonts w:hint="cs"/>
-          <w:cs/>
-        </w:rPr>
-        <w:t>ประมวลผลภาพ เพื่อให้รองรับกับการสั่งงานที่ต้องการรายละเอียดมากขึ้นกว่าเดิม โดยสั่งสั่งเดิมนั้นจะอยู่ในรูปต่อไปนี้</w:t>
+        <w:t xml:space="preserve"> ทำงานประมวลผลภาพ เพื่อให้รองรับกับการสั่งงานที่ต้องการรายละเอียดมากขึ้นกว่าเดิม โดยสั่งสั่งเดิมนั้นจะอยู่ในรูปต่อไปนี้</w:t>
       </w:r>
     </w:p>
     <w:p>
@@ -480,6 +472,7 @@
       </w:pPr>
       <w:r>
         <w:rPr>
+          <w:noProof/>
           <w:cs/>
         </w:rPr>
         <w:drawing>
@@ -529,14 +522,7 @@
           <w:rFonts w:hint="cs"/>
           <w:cs/>
         </w:rPr>
-        <w:t>รูปของ</w:t>
-      </w:r>
-      <w:r>
-        <w:rPr>
-          <w:rFonts w:hint="cs"/>
-          <w:cs/>
-        </w:rPr>
-        <w:t xml:space="preserve">ไฟล์ </w:t>
+        <w:t xml:space="preserve">รูปของไฟล์ </w:t>
       </w:r>
       <w:r>
         <w:t>YAML</w:t>
@@ -556,21 +542,13 @@
           <w:rFonts w:hint="cs"/>
           <w:cs/>
         </w:rPr>
-        <w:t xml:space="preserve"> ทำงานประมวลผลภาพ</w:t>
-      </w:r>
-      <w:r>
-        <w:rPr>
-          <w:rFonts w:hint="cs"/>
-          <w:cs/>
-        </w:rPr>
-        <w:t xml:space="preserve"> รูปแบบเก่า</w:t>
+        <w:t xml:space="preserve"> ทำงานประมวลผลภาพ รูปแบบเก่า</w:t>
       </w:r>
     </w:p>
     <w:p>
       <w:pPr>
         <w:ind w:left="360" w:firstLine="360"/>
         <w:rPr>
-          <w:rFonts w:hint="cs"/>
           <w:cs/>
         </w:rPr>
       </w:pPr>
@@ -596,14 +574,7 @@
           <w:rFonts w:hint="cs"/>
           <w:cs/>
         </w:rPr>
-        <w:t xml:space="preserve">ที่ต้องให้ตรงตามต้นแบบอีกด้วย โดยรูปภาพต่อไปนี้จะเป็นรูปภาพตัวอย่าง </w:t>
-      </w:r>
-      <w:r>
-        <w:rPr>
-          <w:rFonts w:hint="cs"/>
-          <w:cs/>
-        </w:rPr>
-        <w:t xml:space="preserve">ไฟล์ </w:t>
+        <w:t xml:space="preserve">ที่ต้องให้ตรงตามต้นแบบอีกด้วย โดยรูปภาพต่อไปนี้จะเป็นรูปภาพตัวอย่าง ไฟล์ </w:t>
       </w:r>
       <w:r>
         <w:t>YAML</w:t>
@@ -623,14 +594,7 @@
           <w:rFonts w:hint="cs"/>
           <w:cs/>
         </w:rPr>
-        <w:t xml:space="preserve"> ทำงานประมวลผลภาพ</w:t>
-      </w:r>
-      <w:r>
-        <w:rPr>
-          <w:rFonts w:hint="cs"/>
-          <w:cs/>
-        </w:rPr>
-        <w:t>รูปแบบใหม่</w:t>
+        <w:t xml:space="preserve"> ทำงานประมวลผลภาพรูปแบบใหม่</w:t>
       </w:r>
     </w:p>
     <w:p>
@@ -640,6 +604,7 @@
       </w:pPr>
       <w:r>
         <w:rPr>
+          <w:noProof/>
           <w:cs/>
         </w:rPr>
         <w:lastRenderedPageBreak/>
@@ -684,9 +649,6 @@
       <w:pPr>
         <w:ind w:left="360" w:firstLine="360"/>
         <w:jc w:val="center"/>
-        <w:rPr>
-          <w:rFonts w:hint="cs"/>
-        </w:rPr>
       </w:pPr>
       <w:r>
         <w:rPr>
@@ -713,23 +675,12 @@
           <w:rFonts w:hint="cs"/>
           <w:cs/>
         </w:rPr>
-        <w:t xml:space="preserve"> ทำงานประมวลผลภาพ รูปแบบ</w:t>
-      </w:r>
-      <w:r>
-        <w:rPr>
-          <w:rFonts w:hint="cs"/>
-          <w:cs/>
-        </w:rPr>
-        <w:t>ใหม่</w:t>
+        <w:t xml:space="preserve"> ทำงานประมวลผลภาพ รูปแบบใหม่</w:t>
       </w:r>
     </w:p>
     <w:p>
       <w:pPr>
         <w:ind w:left="360" w:firstLine="360"/>
-        <w:rPr>
-          <w:rFonts w:hint="cs"/>
-          <w:cs/>
-        </w:rPr>
       </w:pPr>
       <w:r>
         <w:rPr>
@@ -787,6 +738,177 @@
           <w:cs/>
         </w:rPr>
         <w:t>และรองรับการแสดงผลได้ในหลากลายอุปกรณ์</w:t>
+      </w:r>
+    </w:p>
+    <w:p>
+      <w:pPr>
+        <w:ind w:left="360" w:firstLine="360"/>
+      </w:pPr>
+      <w:r>
+        <w:rPr>
+          <w:rFonts w:hint="cs"/>
+          <w:cs/>
+        </w:rPr>
+        <w:t xml:space="preserve">ในส่วนของรายงานการดำเนินงานนั้น ได้ดำเนินการเขียนในบทที่ 3 เรื่องการออกแบบชิ้นงานลงไป โดยมีส่วนที่ต้องทำเพิ่มก็คือ </w:t>
+      </w:r>
+      <w:r>
+        <w:t xml:space="preserve">Flow chart </w:t>
+      </w:r>
+      <w:r>
+        <w:rPr>
+          <w:rFonts w:hint="cs"/>
+          <w:cs/>
+        </w:rPr>
+        <w:t xml:space="preserve">ของชิ้นงานและการปรับแก้ส่วนการออกแบบบางอย่างเพื่อให้สามารถรองรับการพัฒนาต่อไปในอนาคต เช่นการออกแบบ </w:t>
+      </w:r>
+      <w:r>
+        <w:t xml:space="preserve">ER diagram </w:t>
+      </w:r>
+      <w:r>
+        <w:rPr>
+          <w:rFonts w:hint="cs"/>
+          <w:cs/>
+        </w:rPr>
+        <w:t xml:space="preserve">ที่ต้องเพิ่มในส่วนของ ตารางการเก็บสถิติของการใช้งานเพื่อมาใช้งานในส่วนของการทำ ประมวลสถิติและนำมาประกอบกับผลการ </w:t>
+      </w:r>
+      <w:r>
+        <w:t xml:space="preserve">Monitoring Hardware </w:t>
+      </w:r>
+      <w:r>
+        <w:rPr>
+          <w:rFonts w:hint="cs"/>
+          <w:cs/>
+        </w:rPr>
+        <w:t xml:space="preserve">ต่างๆ ให้สอดคล้องกัน ร่วมไปถึงหน้า </w:t>
+      </w:r>
+      <w:r>
+        <w:t xml:space="preserve">User interface </w:t>
+      </w:r>
+      <w:r>
+        <w:rPr>
+          <w:rFonts w:hint="cs"/>
+          <w:cs/>
+        </w:rPr>
+        <w:t xml:space="preserve">ต่างๆ ที่หลังจากที่ผู้เรียนได้เรียนรู้ในวิชา </w:t>
+      </w:r>
+      <w:r>
+        <w:t>USER EXPERIENCE AND USER INTERFACE DESIGN</w:t>
+      </w:r>
+      <w:r>
+        <w:t xml:space="preserve"> </w:t>
+      </w:r>
+      <w:r>
+        <w:rPr>
+          <w:rFonts w:hint="cs"/>
+          <w:cs/>
+        </w:rPr>
+        <w:t xml:space="preserve">ก็นำมาปรับแก้ไข </w:t>
+      </w:r>
+      <w:r>
+        <w:t xml:space="preserve">Design </w:t>
+      </w:r>
+      <w:r>
+        <w:rPr>
+          <w:rFonts w:hint="cs"/>
+          <w:cs/>
+        </w:rPr>
+        <w:t xml:space="preserve">เพื่อให้สวยงามมากขึ้น และยังมีการวาด </w:t>
+      </w:r>
+      <w:r>
+        <w:t xml:space="preserve">Diagram Overview </w:t>
+      </w:r>
+      <w:r>
+        <w:rPr>
+          <w:rFonts w:hint="cs"/>
+          <w:cs/>
+        </w:rPr>
+        <w:t xml:space="preserve">หรือ ภาพรวมของระบบออกมาเพื่อที่สามารถนำไปประกอบรายงานและ ใช้เพื่อเสริมในการนำเสนออีกด้วย โดย </w:t>
+      </w:r>
+      <w:r>
+        <w:t xml:space="preserve">diagram </w:t>
+      </w:r>
+      <w:r>
+        <w:rPr>
+          <w:rFonts w:hint="cs"/>
+          <w:cs/>
+        </w:rPr>
+        <w:t>ที่วาดออกมาจะเป็นรูปต่อไปนี้</w:t>
+      </w:r>
+    </w:p>
+    <w:p>
+      <w:pPr>
+        <w:ind w:left="360" w:firstLine="360"/>
+        <w:jc w:val="center"/>
+      </w:pPr>
+      <w:r>
+        <w:drawing>
+          <wp:inline distT="0" distB="0" distL="0" distR="0" wp14:anchorId="13D112E2" wp14:editId="2A08F2D8">
+            <wp:extent cx="3916680" cy="2767926"/>
+            <wp:effectExtent l="0" t="0" r="7620" b="0"/>
+            <wp:docPr id="2" name="รูปภาพ 2"/>
+            <wp:cNvGraphicFramePr>
+              <a:graphicFrameLocks xmlns:a="http://schemas.openxmlformats.org/drawingml/2006/main" noChangeAspect="1"/>
+            </wp:cNvGraphicFramePr>
+            <a:graphic xmlns:a="http://schemas.openxmlformats.org/drawingml/2006/main">
+              <a:graphicData uri="http://schemas.openxmlformats.org/drawingml/2006/picture">
+                <pic:pic xmlns:pic="http://schemas.openxmlformats.org/drawingml/2006/picture">
+                  <pic:nvPicPr>
+                    <pic:cNvPr id="1" name=""/>
+                    <pic:cNvPicPr/>
+                  </pic:nvPicPr>
+                  <pic:blipFill>
+                    <a:blip r:embed="rId12"/>
+                    <a:stretch>
+                      <a:fillRect/>
+                    </a:stretch>
+                  </pic:blipFill>
+                  <pic:spPr>
+                    <a:xfrm>
+                      <a:off x="0" y="0"/>
+                      <a:ext cx="3926514" cy="2774875"/>
+                    </a:xfrm>
+                    <a:prstGeom prst="rect">
+                      <a:avLst/>
+                    </a:prstGeom>
+                  </pic:spPr>
+                </pic:pic>
+              </a:graphicData>
+            </a:graphic>
+          </wp:inline>
+        </w:drawing>
+      </w:r>
+    </w:p>
+    <w:p>
+      <w:pPr>
+        <w:ind w:left="360" w:firstLine="360"/>
+        <w:jc w:val="center"/>
+        <w:rPr>
+          <w:rFonts w:hint="cs"/>
+        </w:rPr>
+      </w:pPr>
+      <w:r>
+        <w:rPr>
+          <w:rFonts w:hint="cs"/>
+          <w:cs/>
+        </w:rPr>
+        <w:t>รูปของ</w:t>
+      </w:r>
+      <w:r>
+        <w:rPr>
+          <w:rFonts w:hint="cs"/>
+          <w:cs/>
+        </w:rPr>
+        <w:t xml:space="preserve"> </w:t>
+      </w:r>
+      <w:r>
+        <w:t xml:space="preserve">Diagram Overview </w:t>
+      </w:r>
+      <w:r>
+        <w:rPr>
+          <w:rFonts w:hint="cs"/>
+          <w:cs/>
+        </w:rPr>
+        <w:t>หรือ ภาพรวมของระบบ</w:t>
       </w:r>
     </w:p>
     <w:p>
@@ -802,6 +924,7 @@
           <w:rFonts w:hint="cs"/>
           <w:cs/>
         </w:rPr>
+        <w:lastRenderedPageBreak/>
         <w:t>ปัญหาที่เกิดขึ้นและแนวทางการแก้ไข</w:t>
       </w:r>
     </w:p>
@@ -809,10 +932,6 @@
       <w:pPr>
         <w:ind w:left="426" w:firstLine="283"/>
         <w:jc w:val="both"/>
-        <w:rPr>
-          <w:rFonts w:hint="cs"/>
-          <w:cs/>
-        </w:rPr>
       </w:pPr>
       <w:r>
         <w:rPr>
@@ -836,14 +955,7 @@
           <w:rFonts w:hint="cs"/>
           <w:cs/>
         </w:rPr>
-        <w:t>การสร้าง</w:t>
-      </w:r>
-      <w:r>
-        <w:rPr>
-          <w:rFonts w:hint="cs"/>
-          <w:cs/>
-        </w:rPr>
-        <w:t>ไฟล์</w:t>
+        <w:t>การสร้างไฟล์</w:t>
       </w:r>
       <w:r>
         <w:t xml:space="preserve"> YAML</w:t>
@@ -863,21 +975,7 @@
           <w:rFonts w:hint="cs"/>
           <w:cs/>
         </w:rPr>
-        <w:t xml:space="preserve"> ทำงาน</w:t>
-      </w:r>
-      <w:r>
-        <w:rPr>
-          <w:rFonts w:hint="cs"/>
-          <w:cs/>
-        </w:rPr>
-        <w:t>ประมวลผลรูปนั้น ตัว</w:t>
-      </w:r>
-      <w:r>
-        <w:rPr>
-          <w:rFonts w:hint="cs"/>
-          <w:cs/>
-        </w:rPr>
-        <w:t>ไฟล์</w:t>
+        <w:t xml:space="preserve"> ทำงานประมวลผลรูปนั้น ตัวไฟล์</w:t>
       </w:r>
       <w:r>
         <w:t xml:space="preserve"> YAML</w:t>
@@ -924,14 +1022,7 @@
           <w:rFonts w:hint="cs"/>
           <w:cs/>
         </w:rPr>
-        <w:t xml:space="preserve"> ซึ่งต้องปรับแก้ไขเพื่อให้</w:t>
-      </w:r>
-      <w:r>
-        <w:rPr>
-          <w:rFonts w:hint="cs"/>
-          <w:cs/>
-        </w:rPr>
-        <w:t>สร้างไฟล์</w:t>
+        <w:t xml:space="preserve"> ซึ่งต้องปรับแก้ไขเพื่อให้สร้างไฟล์</w:t>
       </w:r>
       <w:r>
         <w:t xml:space="preserve"> YAML</w:t>
@@ -941,14 +1032,7 @@
           <w:rFonts w:hint="cs"/>
           <w:cs/>
         </w:rPr>
-        <w:t xml:space="preserve"> </w:t>
-      </w:r>
-      <w:r>
-        <w:rPr>
-          <w:rFonts w:hint="cs"/>
-          <w:cs/>
-        </w:rPr>
-        <w:t xml:space="preserve">ออกมาได้ตรงตาม </w:t>
+        <w:t xml:space="preserve"> ออกมาได้ตรงตาม </w:t>
       </w:r>
       <w:r>
         <w:t xml:space="preserve">Format </w:t>
@@ -959,6 +1043,53 @@
           <w:cs/>
         </w:rPr>
         <w:t xml:space="preserve">เดิมและทำงานได้ไม่ผิดพลาด </w:t>
+      </w:r>
+    </w:p>
+    <w:p>
+      <w:pPr>
+        <w:ind w:left="426" w:firstLine="283"/>
+        <w:jc w:val="both"/>
+        <w:rPr>
+          <w:rFonts w:hint="cs"/>
+          <w:cs/>
+        </w:rPr>
+      </w:pPr>
+      <w:r>
+        <w:rPr>
+          <w:rFonts w:hint="cs"/>
+          <w:cs/>
+        </w:rPr>
+        <w:t>ในส่วนของการเขียนรายงาน ด้วยการที่บทที่ 3 นั้นเกี่ยวข้องกับด้านการออกแบบ ทำให้เต็มไปด้วย</w:t>
+      </w:r>
+      <w:r>
+        <w:t xml:space="preserve"> Diagram </w:t>
+      </w:r>
+      <w:r>
+        <w:rPr>
+          <w:rFonts w:hint="cs"/>
+          <w:cs/>
+        </w:rPr>
+        <w:t xml:space="preserve">หรือ แผนภาพจำนวนมาก และ บางชนิดก็มีวิธีการหรือข้อกำหนดในการวาดที่ไม่เหมือนกัน จึงทำให้เกิดการเข้าใจผิดกันภายในสมาชิกกลุ่มเรื่องรูปแบบของ </w:t>
+      </w:r>
+      <w:r>
+        <w:t>Diagram</w:t>
+      </w:r>
+      <w:r>
+        <w:rPr>
+          <w:rFonts w:hint="cs"/>
+          <w:cs/>
+        </w:rPr>
+        <w:t xml:space="preserve"> ที่ถูกต้อง จึงได้มีการตกลงเกี่ยวกับมาตรฐานการวาด </w:t>
+      </w:r>
+      <w:r>
+        <w:t xml:space="preserve">Diagram </w:t>
+      </w:r>
+      <w:r>
+        <w:rPr>
+          <w:rFonts w:hint="cs"/>
+          <w:cs/>
+        </w:rPr>
+        <w:t>ขึ้นมาเพื่อให้สมาชิกทำงานร่วมกันได้อย่างราบลื่น</w:t>
       </w:r>
     </w:p>
     <w:p>
@@ -1059,8 +1190,8 @@
     </w:p>
     <w:p/>
     <w:sectPr>
-      <w:headerReference w:type="default" r:id="rId12"/>
-      <w:footerReference w:type="default" r:id="rId13"/>
+      <w:headerReference w:type="default" r:id="rId13"/>
+      <w:footerReference w:type="default" r:id="rId14"/>
       <w:pgSz w:w="11906" w:h="16838" w:code="9"/>
       <w:pgMar w:top="851" w:right="991" w:bottom="851" w:left="1440" w:header="284" w:footer="720" w:gutter="0"/>
       <w:cols w:space="720"/>
@@ -3221,6 +3352,7 @@
     <w:rsid w:val="00BD480F"/>
     <w:rsid w:val="00C36B0F"/>
     <w:rsid w:val="00C541E4"/>
+    <w:rsid w:val="00C9294B"/>
     <w:rsid w:val="00CE6224"/>
     <w:rsid w:val="00D22D9E"/>
     <w:rsid w:val="00D8463C"/>
@@ -4019,18 +4151,18 @@
 </file>
 
 <file path=customXml/item1.xml><?xml version="1.0" encoding="utf-8"?>
+<p:properties xmlns:p="http://schemas.microsoft.com/office/2006/metadata/properties" xmlns:xsi="http://www.w3.org/2001/XMLSchema-instance" xmlns:pc="http://schemas.microsoft.com/office/infopath/2007/PartnerControls">
+  <documentManagement/>
+</p:properties>
+</file>
+
+<file path=customXml/item2.xml><?xml version="1.0" encoding="utf-8"?>
 <?mso-contentType ?>
 <FormTemplates xmlns="http://schemas.microsoft.com/sharepoint/v3/contenttype/forms">
   <Display>DocumentLibraryForm</Display>
   <Edit>DocumentLibraryForm</Edit>
   <New>DocumentLibraryForm</New>
 </FormTemplates>
-</file>
-
-<file path=customXml/item2.xml><?xml version="1.0" encoding="utf-8"?>
-<p:properties xmlns:p="http://schemas.microsoft.com/office/2006/metadata/properties" xmlns:xsi="http://www.w3.org/2001/XMLSchema-instance" xmlns:pc="http://schemas.microsoft.com/office/infopath/2007/PartnerControls">
-  <documentManagement/>
-</p:properties>
 </file>
 
 <file path=customXml/item3.xml><?xml version="1.0" encoding="utf-8"?>
@@ -4237,18 +4369,18 @@
 </file>
 
 <file path=customXml/itemProps1.xml><?xml version="1.0" encoding="utf-8"?>
-<ds:datastoreItem xmlns:ds="http://schemas.openxmlformats.org/officeDocument/2006/customXml" ds:itemID="{EE20C0BC-7DE5-4F7A-8B77-34EDCADDBDDF}">
+<ds:datastoreItem xmlns:ds="http://schemas.openxmlformats.org/officeDocument/2006/customXml" ds:itemID="{CF6C7B6E-D565-4068-8C0D-6DB1020E83D5}">
   <ds:schemaRefs>
-    <ds:schemaRef ds:uri="http://schemas.microsoft.com/sharepoint/v3/contenttype/forms"/>
+    <ds:schemaRef ds:uri="http://schemas.microsoft.com/office/2006/metadata/properties"/>
+    <ds:schemaRef ds:uri="http://schemas.microsoft.com/office/infopath/2007/PartnerControls"/>
   </ds:schemaRefs>
 </ds:datastoreItem>
 </file>
 
 <file path=customXml/itemProps2.xml><?xml version="1.0" encoding="utf-8"?>
-<ds:datastoreItem xmlns:ds="http://schemas.openxmlformats.org/officeDocument/2006/customXml" ds:itemID="{CF6C7B6E-D565-4068-8C0D-6DB1020E83D5}">
+<ds:datastoreItem xmlns:ds="http://schemas.openxmlformats.org/officeDocument/2006/customXml" ds:itemID="{EE20C0BC-7DE5-4F7A-8B77-34EDCADDBDDF}">
   <ds:schemaRefs>
-    <ds:schemaRef ds:uri="http://schemas.microsoft.com/office/2006/metadata/properties"/>
-    <ds:schemaRef ds:uri="http://schemas.microsoft.com/office/infopath/2007/PartnerControls"/>
+    <ds:schemaRef ds:uri="http://schemas.microsoft.com/sharepoint/v3/contenttype/forms"/>
   </ds:schemaRefs>
 </ds:datastoreItem>
 </file>

</xml_diff>